<commit_message>
Update MS Word post
</commit_message>
<xml_diff>
--- a/_word/2021-08-03-how-to-create-a-post-using-word.docx
+++ b/_word/2021-08-03-how-to-create-a-post-using-word.docx
@@ -9,8 +9,6 @@
           <w:bCs/>
         </w:rPr>
       </w:pPr>
-      <w:bookmarkStart w:id="0" w:name="_GoBack"/>
-      <w:bookmarkEnd w:id="0"/>
       <w:r>
         <w:rPr>
           <w:b/>
@@ -22,8 +20,21 @@
     <w:p/>
     <w:p/>
     <w:p>
-      <w:r>
-        <w:t xml:space="preserve">Please remember the name convention for all posts: </w:t>
+      <w:pPr>
+        <w:pStyle w:val="ListParagraph"/>
+        <w:numPr>
+          <w:ilvl w:val="0"/>
+          <w:numId w:val="1"/>
+        </w:numPr>
+      </w:pPr>
+      <w:r>
+        <w:t xml:space="preserve">Please remember </w:t>
+      </w:r>
+      <w:r>
+        <w:t xml:space="preserve">to use </w:t>
+      </w:r>
+      <w:r>
+        <w:t xml:space="preserve">the name convention for all posts: </w:t>
       </w:r>
     </w:p>
     <w:p/>
@@ -40,8 +51,70 @@
     </w:p>
     <w:p/>
     <w:p>
+      <w:pPr>
+        <w:pStyle w:val="ListParagraph"/>
+        <w:numPr>
+          <w:ilvl w:val="0"/>
+          <w:numId w:val="1"/>
+        </w:numPr>
+      </w:pPr>
       <w:r>
         <w:t>You can include images</w:t>
+      </w:r>
+      <w:r>
+        <w:t xml:space="preserve"> in your word document. </w:t>
+      </w:r>
+    </w:p>
+    <w:p>
+      <w:pPr>
+        <w:pStyle w:val="ListParagraph"/>
+        <w:numPr>
+          <w:ilvl w:val="1"/>
+          <w:numId w:val="1"/>
+        </w:numPr>
+      </w:pPr>
+      <w:r>
+        <w:t>Please save images you will use in your post in the directory:</w:t>
+      </w:r>
+    </w:p>
+    <w:p/>
+    <w:p>
+      <w:pPr>
+        <w:ind w:left="360" w:firstLine="720"/>
+      </w:pPr>
+      <w:r>
+        <w:t>images/</w:t>
+      </w:r>
+      <w:r>
+        <w:t xml:space="preserve"> </w:t>
+      </w:r>
+      <w:r>
+        <w:t>YYYY-MM-DD-</w:t>
+      </w:r>
+      <w:r>
+        <w:t>topic/</w:t>
+      </w:r>
+      <w:r>
+        <w:t>test-image</w:t>
+      </w:r>
+      <w:r>
+        <w:t>.</w:t>
+      </w:r>
+      <w:r>
+        <w:t>png</w:t>
+      </w:r>
+    </w:p>
+    <w:p/>
+    <w:p>
+      <w:pPr>
+        <w:pStyle w:val="ListParagraph"/>
+        <w:numPr>
+          <w:ilvl w:val="1"/>
+          <w:numId w:val="1"/>
+        </w:numPr>
+      </w:pPr>
+      <w:r>
+        <w:t>Then, insert your image in your Word document</w:t>
       </w:r>
     </w:p>
     <w:p/>
@@ -51,10 +124,10 @@
           <w:noProof/>
         </w:rPr>
         <w:drawing>
-          <wp:inline distT="0" distB="0" distL="0" distR="0" wp14:anchorId="6C0C5687" wp14:editId="1468AECC">
+          <wp:inline distT="0" distB="0" distL="0" distR="0" wp14:anchorId="43E8DED3" wp14:editId="1E02C188">
             <wp:extent cx="5727700" cy="4777105"/>
             <wp:effectExtent l="0" t="0" r="0" b="0"/>
-            <wp:docPr id="1" name="Picture 1" descr="A picture containing eaten&#10;&#10;Description automatically generated"/>
+            <wp:docPr id="2" name="Picture 2" descr="A picture containing eaten&#10;&#10;Description automatically generated"/>
             <wp:cNvGraphicFramePr>
               <a:graphicFrameLocks xmlns:a="http://schemas.openxmlformats.org/drawingml/2006/main" noChangeAspect="1"/>
             </wp:cNvGraphicFramePr>
@@ -62,11 +135,11 @@
               <a:graphicData uri="http://schemas.openxmlformats.org/drawingml/2006/picture">
                 <pic:pic xmlns:pic="http://schemas.openxmlformats.org/drawingml/2006/picture">
                   <pic:nvPicPr>
-                    <pic:cNvPr id="1" name="Picture 1" descr="A picture containing eaten&#10;&#10;Description automatically generated"/>
+                    <pic:cNvPr id="2" name="Picture 2" descr="A picture containing eaten&#10;&#10;Description automatically generated"/>
                     <pic:cNvPicPr/>
                   </pic:nvPicPr>
                   <pic:blipFill>
-                    <a:blip r:embed="rId4">
+                    <a:blip r:embed="rId5">
                       <a:extLst>
                         <a:ext uri="{28A0092B-C50C-407E-A947-70E740481C1C}">
                           <a14:useLocalDpi xmlns:a14="http://schemas.microsoft.com/office/drawing/2010/main" val="0"/>
@@ -93,6 +166,11 @@
         </w:drawing>
       </w:r>
     </w:p>
+    <w:p/>
+    <w:p/>
+    <w:p/>
+    <w:p/>
+    <w:p/>
     <w:sectPr>
       <w:pgSz w:w="11900" w:h="16840"/>
       <w:pgMar w:top="1440" w:right="1440" w:bottom="1440" w:left="1440" w:header="708" w:footer="708" w:gutter="0"/>
@@ -101,6 +179,103 @@
     </w:sectPr>
   </w:body>
 </w:document>
+</file>
+
+<file path=word/numbering.xml><?xml version="1.0" encoding="utf-8"?>
+<w:numbering xmlns:wpc="http://schemas.microsoft.com/office/word/2010/wordprocessingCanvas" xmlns:cx="http://schemas.microsoft.com/office/drawing/2014/chartex" xmlns:cx1="http://schemas.microsoft.com/office/drawing/2015/9/8/chartex" xmlns:cx2="http://schemas.microsoft.com/office/drawing/2015/10/21/chartex" xmlns:cx3="http://schemas.microsoft.com/office/drawing/2016/5/9/chartex" xmlns:cx4="http://schemas.microsoft.com/office/drawing/2016/5/10/chartex" xmlns:cx5="http://schemas.microsoft.com/office/drawing/2016/5/11/chartex" xmlns:cx6="http://schemas.microsoft.com/office/drawing/2016/5/12/chartex" xmlns:cx7="http://schemas.microsoft.com/office/drawing/2016/5/13/chartex" xmlns:cx8="http://schemas.microsoft.com/office/drawing/2016/5/14/chartex" xmlns:mc="http://schemas.openxmlformats.org/markup-compatibility/2006" xmlns:aink="http://schemas.microsoft.com/office/drawing/2016/ink" xmlns:am3d="http://schemas.microsoft.com/office/drawing/2017/model3d" xmlns:o="urn:schemas-microsoft-com:office:office" xmlns:r="http://schemas.openxmlformats.org/officeDocument/2006/relationships" xmlns:m="http://schemas.openxmlformats.org/officeDocument/2006/math" xmlns:v="urn:schemas-microsoft-com:vml" xmlns:wp14="http://schemas.microsoft.com/office/word/2010/wordprocessingDrawing" xmlns:wp="http://schemas.openxmlformats.org/drawingml/2006/wordprocessingDrawing" xmlns:w10="urn:schemas-microsoft-com:office:word" xmlns:w="http://schemas.openxmlformats.org/wordprocessingml/2006/main" xmlns:w14="http://schemas.microsoft.com/office/word/2010/wordml" xmlns:w15="http://schemas.microsoft.com/office/word/2012/wordml" xmlns:w16cex="http://schemas.microsoft.com/office/word/2018/wordml/cex" xmlns:w16cid="http://schemas.microsoft.com/office/word/2016/wordml/cid" xmlns:w16="http://schemas.microsoft.com/office/word/2018/wordml" xmlns:w16sdtdh="http://schemas.microsoft.com/office/word/2020/wordml/sdtdatahash" xmlns:w16se="http://schemas.microsoft.com/office/word/2015/wordml/symex" xmlns:wpg="http://schemas.microsoft.com/office/word/2010/wordprocessingGroup" xmlns:wpi="http://schemas.microsoft.com/office/word/2010/wordprocessingInk" xmlns:wne="http://schemas.microsoft.com/office/word/2006/wordml" xmlns:wps="http://schemas.microsoft.com/office/word/2010/wordprocessingShape" mc:Ignorable="w14 w15 w16se w16cid w16 w16cex w16sdtdh wp14">
+  <w:abstractNum w:abstractNumId="0" w15:restartNumberingAfterBreak="0">
+    <w:nsid w:val="3F391E61"/>
+    <w:multiLevelType w:val="hybridMultilevel"/>
+    <w:tmpl w:val="788CF2EE"/>
+    <w:lvl w:ilvl="0" w:tplc="0809000F">
+      <w:start w:val="1"/>
+      <w:numFmt w:val="decimal"/>
+      <w:lvlText w:val="%1."/>
+      <w:lvlJc w:val="left"/>
+      <w:pPr>
+        <w:ind w:left="720" w:hanging="360"/>
+      </w:pPr>
+      <w:rPr>
+        <w:rFonts w:hint="default"/>
+      </w:rPr>
+    </w:lvl>
+    <w:lvl w:ilvl="1" w:tplc="08090019">
+      <w:start w:val="1"/>
+      <w:numFmt w:val="lowerLetter"/>
+      <w:lvlText w:val="%2."/>
+      <w:lvlJc w:val="left"/>
+      <w:pPr>
+        <w:ind w:left="1440" w:hanging="360"/>
+      </w:pPr>
+    </w:lvl>
+    <w:lvl w:ilvl="2" w:tplc="0809001B" w:tentative="1">
+      <w:start w:val="1"/>
+      <w:numFmt w:val="lowerRoman"/>
+      <w:lvlText w:val="%3."/>
+      <w:lvlJc w:val="right"/>
+      <w:pPr>
+        <w:ind w:left="2160" w:hanging="180"/>
+      </w:pPr>
+    </w:lvl>
+    <w:lvl w:ilvl="3" w:tplc="0809000F" w:tentative="1">
+      <w:start w:val="1"/>
+      <w:numFmt w:val="decimal"/>
+      <w:lvlText w:val="%4."/>
+      <w:lvlJc w:val="left"/>
+      <w:pPr>
+        <w:ind w:left="2880" w:hanging="360"/>
+      </w:pPr>
+    </w:lvl>
+    <w:lvl w:ilvl="4" w:tplc="08090019" w:tentative="1">
+      <w:start w:val="1"/>
+      <w:numFmt w:val="lowerLetter"/>
+      <w:lvlText w:val="%5."/>
+      <w:lvlJc w:val="left"/>
+      <w:pPr>
+        <w:ind w:left="3600" w:hanging="360"/>
+      </w:pPr>
+    </w:lvl>
+    <w:lvl w:ilvl="5" w:tplc="0809001B" w:tentative="1">
+      <w:start w:val="1"/>
+      <w:numFmt w:val="lowerRoman"/>
+      <w:lvlText w:val="%6."/>
+      <w:lvlJc w:val="right"/>
+      <w:pPr>
+        <w:ind w:left="4320" w:hanging="180"/>
+      </w:pPr>
+    </w:lvl>
+    <w:lvl w:ilvl="6" w:tplc="0809000F" w:tentative="1">
+      <w:start w:val="1"/>
+      <w:numFmt w:val="decimal"/>
+      <w:lvlText w:val="%7."/>
+      <w:lvlJc w:val="left"/>
+      <w:pPr>
+        <w:ind w:left="5040" w:hanging="360"/>
+      </w:pPr>
+    </w:lvl>
+    <w:lvl w:ilvl="7" w:tplc="08090019" w:tentative="1">
+      <w:start w:val="1"/>
+      <w:numFmt w:val="lowerLetter"/>
+      <w:lvlText w:val="%8."/>
+      <w:lvlJc w:val="left"/>
+      <w:pPr>
+        <w:ind w:left="5760" w:hanging="360"/>
+      </w:pPr>
+    </w:lvl>
+    <w:lvl w:ilvl="8" w:tplc="0809001B" w:tentative="1">
+      <w:start w:val="1"/>
+      <w:numFmt w:val="lowerRoman"/>
+      <w:lvlText w:val="%9."/>
+      <w:lvlJc w:val="right"/>
+      <w:pPr>
+        <w:ind w:left="6480" w:hanging="180"/>
+      </w:pPr>
+    </w:lvl>
+  </w:abstractNum>
+  <w:num w:numId="1">
+    <w:abstractNumId w:val="0"/>
+  </w:num>
+</w:numbering>
 </file>
 
 <file path=word/styles.xml><?xml version="1.0" encoding="utf-8"?>
@@ -525,6 +700,17 @@
     <w:semiHidden/>
     <w:unhideWhenUsed/>
   </w:style>
+  <w:style w:type="paragraph" w:styleId="ListParagraph">
+    <w:name w:val="List Paragraph"/>
+    <w:basedOn w:val="Normal"/>
+    <w:uiPriority w:val="34"/>
+    <w:qFormat/>
+    <w:rsid w:val="004E4487"/>
+    <w:pPr>
+      <w:ind w:left="720"/>
+      <w:contextualSpacing/>
+    </w:pPr>
+  </w:style>
 </w:styles>
 </file>
 

</xml_diff>